<commit_message>
update data for course
</commit_message>
<xml_diff>
--- a/Data/Data examples for BIOL8001.docx
+++ b/Data/Data examples for BIOL8001.docx
@@ -187,8 +187,6 @@
         </w:rPr>
         <w:t>.</w:t>
       </w:r>
-      <w:bookmarkStart w:id="0" w:name="_GoBack"/>
-      <w:bookmarkEnd w:id="0"/>
       <w:r>
         <w:rPr>
           <w:lang w:val="en-AU"/>
@@ -1083,6 +1081,60 @@
           <w:lang w:val="en-AU"/>
         </w:rPr>
       </w:pPr>
+      <w:r>
+        <w:rPr>
+          <w:lang w:val="en-AU"/>
+        </w:rPr>
+        <w:t xml:space="preserve">uc40.csv and uc200.csv: </w:t>
+      </w:r>
+      <w:proofErr w:type="gramStart"/>
+      <w:r>
+        <w:rPr>
+          <w:lang w:val="en-AU"/>
+        </w:rPr>
+        <w:t>Eighty(</w:t>
+      </w:r>
+      <w:proofErr w:type="gramEnd"/>
+      <w:r>
+        <w:rPr>
+          <w:lang w:val="en-AU"/>
+        </w:rPr>
+        <w:t xml:space="preserve">80) </w:t>
+      </w:r>
+      <w:r>
+        <w:rPr>
+          <w:lang w:val="en-AU"/>
+        </w:rPr>
+        <w:t xml:space="preserve"> (or 400) </w:t>
+      </w:r>
+      <w:r>
+        <w:rPr>
+          <w:lang w:val="en-AU"/>
+        </w:rPr>
+        <w:t>patients with active ulcerative colitis (UC) were recruited and randomised in a 1:1 ratio to receive either infliximab or placebo. A total of 12 (30%) of the 40 patients assigned to placebo achieved a clinical response, compared with 20 (50%) of the 40 patients assigned to infliximab.</w:t>
+      </w:r>
+      <w:r>
+        <w:rPr>
+          <w:lang w:val="en-AU"/>
+        </w:rPr>
+        <w:t xml:space="preserve"> The same percentages achieved a clinical response in the </w:t>
+      </w:r>
+      <w:proofErr w:type="gramStart"/>
+      <w:r>
+        <w:rPr>
+          <w:lang w:val="en-AU"/>
+        </w:rPr>
+        <w:t>400 patient</w:t>
+      </w:r>
+      <w:proofErr w:type="gramEnd"/>
+      <w:r>
+        <w:rPr>
+          <w:lang w:val="en-AU"/>
+        </w:rPr>
+        <w:t xml:space="preserve"> study. The purpose of these data sets is to compare the information carried by having five times as many patients. </w:t>
+      </w:r>
+      <w:bookmarkStart w:id="0" w:name="_GoBack"/>
+      <w:bookmarkEnd w:id="0"/>
     </w:p>
     <w:p>
       <w:pPr>

</xml_diff>